<commit_message>
updates to the rmd file
</commit_message>
<xml_diff>
--- a/Module2_rmd1.docx
+++ b/Module2_rmd1.docx
@@ -26,7 +26,16 @@
         <w:t xml:space="preserve">2022-10-13</w:t>
       </w:r>
     </w:p>
-    <w:bookmarkStart w:id="21" w:name="r-markdown"/>
+    <w:bookmarkStart w:id="32" w:name="this-is-a-level-1-hearder"/>
+    <w:p>
+      <w:pPr>
+        <w:pStyle w:val="Heading1"/>
+      </w:pPr>
+      <w:r>
+        <w:t xml:space="preserve">This is a level 1 hearder</w:t>
+      </w:r>
+    </w:p>
+    <w:bookmarkStart w:id="23" w:name="r-markdown"/>
     <w:p>
       <w:pPr>
         <w:pStyle w:val="Heading2"/>
@@ -35,12 +44,53 @@
         <w:t xml:space="preserve">R Markdown</w:t>
       </w:r>
     </w:p>
+    <w:bookmarkStart w:id="22" w:name="this-is-a-lever-3-hearder"/>
+    <w:p>
+      <w:pPr>
+        <w:pStyle w:val="Heading3"/>
+      </w:pPr>
+      <w:r>
+        <w:t xml:space="preserve">This is a lever 3 hearder</w:t>
+      </w:r>
+    </w:p>
     <w:p>
       <w:pPr>
         <w:pStyle w:val="FirstParagraph"/>
       </w:pPr>
       <w:r>
-        <w:t xml:space="preserve">This is an R Markdown document. Markdown is a simple formatting syntax for authoring HTML, PDF, and MS Word documents. For more details on using R Markdown see</w:t>
+        <w:t xml:space="preserve">This is an</w:t>
+      </w:r>
+      <w:r>
+        <w:t xml:space="preserve"> </w:t>
+      </w:r>
+      <w:r>
+        <w:rPr>
+          <w:iCs/>
+          <w:i/>
+        </w:rPr>
+        <w:t xml:space="preserve">R Markdown</w:t>
+      </w:r>
+      <w:r>
+        <w:t xml:space="preserve"> </w:t>
+      </w:r>
+      <w:r>
+        <w:t xml:space="preserve">document.</w:t>
+      </w:r>
+      <w:r>
+        <w:t xml:space="preserve"> </w:t>
+      </w:r>
+      <w:r>
+        <w:rPr>
+          <w:bCs/>
+          <w:b/>
+        </w:rPr>
+        <w:t xml:space="preserve">Markdown</w:t>
+      </w:r>
+      <w:r>
+        <w:t xml:space="preserve"> </w:t>
+      </w:r>
+      <w:r>
+        <w:t xml:space="preserve">is a simple formatting syntax for authoring HTML, PDF, and MS Word documents. For more details on using R Markdown see</w:t>
       </w:r>
       <w:r>
         <w:t xml:space="preserve"> </w:t>
@@ -56,30 +106,17 @@
       <w:r>
         <w:t xml:space="preserve">.</w:t>
       </w:r>
-    </w:p>
-    <w:p>
-      <w:pPr>
-        <w:pStyle w:val="BodyText"/>
-      </w:pPr>
-      <w:r>
-        <w:t xml:space="preserve">When you click the</w:t>
-      </w:r>
       <w:r>
         <w:t xml:space="preserve"> </w:t>
       </w:r>
-      <w:r>
-        <w:rPr>
-          <w:bCs/>
-          <w:b/>
-        </w:rPr>
-        <w:t xml:space="preserve">Knit</w:t>
-      </w:r>
-      <w:r>
-        <w:t xml:space="preserve"> </w:t>
-      </w:r>
-      <w:r>
-        <w:t xml:space="preserve">button a document will be generated that includes both content as well as the output of any embedded R code chunks within the document. You can embed an R code chunk like this:</w:t>
-      </w:r>
+      <w:hyperlink r:id="rId21">
+        <w:r>
+          <w:rPr>
+            <w:rStyle w:val="Hyperlink"/>
+          </w:rPr>
+          <w:t xml:space="preserve">GOOGLE</w:t>
+        </w:r>
+      </w:hyperlink>
     </w:p>
     <w:p>
       <w:pPr>
@@ -87,6 +124,17 @@
       </w:pPr>
       <w:r>
         <w:rPr>
+          <w:rStyle w:val="VerbatimChar"/>
+        </w:rPr>
+        <w:t xml:space="preserve">When you click the **Knit** button a document will be generated that includes both content as well as the output of any embedded R code chunks within the document. You can embed an R code chunk like this:</w:t>
+      </w:r>
+    </w:p>
+    <w:p>
+      <w:pPr>
+        <w:pStyle w:val="SourceCode"/>
+      </w:pPr>
+      <w:r>
+        <w:rPr>
           <w:rStyle w:val="FunctionTok"/>
         </w:rPr>
         <w:t xml:space="preserve">summary</w:t>
@@ -163,8 +211,9 @@
         <w:t xml:space="preserve">##  Max.   :25.0   Max.   :120.00</w:t>
       </w:r>
     </w:p>
-    <w:bookmarkEnd w:id="21"/>
-    <w:bookmarkStart w:id="25" w:name="including-plots"/>
+    <w:bookmarkEnd w:id="22"/>
+    <w:bookmarkEnd w:id="23"/>
+    <w:bookmarkStart w:id="30" w:name="including-plots"/>
     <w:p>
       <w:pPr>
         <w:pStyle w:val="Heading2"/>
@@ -190,18 +239,18 @@
           <wp:inline>
             <wp:extent cx="4620126" cy="3696101"/>
             <wp:effectExtent b="0" l="0" r="0" t="0"/>
-            <wp:docPr descr="" title="" id="23" name="Picture"/>
+            <wp:docPr descr="" title="" id="25" name="Picture"/>
             <a:graphic>
               <a:graphicData uri="http://schemas.openxmlformats.org/drawingml/2006/picture">
                 <pic:pic>
                   <pic:nvPicPr>
-                    <pic:cNvPr descr="Module2_rmd1_files/figure-docx/pressure-1.png" id="24" name="Picture"/>
+                    <pic:cNvPr descr="Module2_rmd1_files/figure-docx/pressure-1.png" id="26" name="Picture"/>
                     <pic:cNvPicPr>
                       <a:picLocks noChangeArrowheads="1" noChangeAspect="1"/>
                     </pic:cNvPicPr>
                   </pic:nvPicPr>
                   <pic:blipFill>
-                    <a:blip r:embed="rId22"/>
+                    <a:blip r:embed="rId24"/>
                     <a:stretch>
                       <a:fillRect/>
                     </a:stretch>
@@ -233,6 +282,53 @@
         <w:pStyle w:val="BodyText"/>
       </w:pPr>
       <w:r>
+        <w:drawing>
+          <wp:inline>
+            <wp:extent cx="3696101" cy="3696101"/>
+            <wp:effectExtent b="0" l="0" r="0" t="0"/>
+            <wp:docPr descr="" title="" id="28" name="Picture"/>
+            <a:graphic>
+              <a:graphicData uri="http://schemas.openxmlformats.org/drawingml/2006/picture">
+                <pic:pic>
+                  <pic:nvPicPr>
+                    <pic:cNvPr descr="Module2_rmd1_files/figure-docx/pressure2-1.png" id="29" name="Picture"/>
+                    <pic:cNvPicPr>
+                      <a:picLocks noChangeArrowheads="1" noChangeAspect="1"/>
+                    </pic:cNvPicPr>
+                  </pic:nvPicPr>
+                  <pic:blipFill>
+                    <a:blip r:embed="rId27"/>
+                    <a:stretch>
+                      <a:fillRect/>
+                    </a:stretch>
+                  </pic:blipFill>
+                  <pic:spPr bwMode="auto">
+                    <a:xfrm>
+                      <a:off x="0" y="0"/>
+                      <a:ext cx="3696101" cy="3696101"/>
+                    </a:xfrm>
+                    <a:prstGeom prst="rect">
+                      <a:avLst/>
+                    </a:prstGeom>
+                    <a:noFill/>
+                    <a:ln w="9525">
+                      <a:noFill/>
+                      <a:headEnd/>
+                      <a:tailEnd/>
+                    </a:ln>
+                  </pic:spPr>
+                </pic:pic>
+              </a:graphicData>
+            </a:graphic>
+          </wp:inline>
+        </w:drawing>
+      </w:r>
+    </w:p>
+    <w:p>
+      <w:pPr>
+        <w:pStyle w:val="BodyText"/>
+      </w:pPr>
+      <w:r>
         <w:t xml:space="preserve">Note that the</w:t>
       </w:r>
       <w:r>
@@ -251,7 +347,255 @@
         <w:t xml:space="preserve">parameter was added to the code chunk to prevent printing of the R code that generated the plot.</w:t>
       </w:r>
     </w:p>
-    <w:bookmarkEnd w:id="25"/>
+    <w:bookmarkEnd w:id="30"/>
+    <w:bookmarkStart w:id="31" w:name="insert-tables"/>
+    <w:p>
+      <w:pPr>
+        <w:pStyle w:val="Heading2"/>
+      </w:pPr>
+      <w:r>
+        <w:t xml:space="preserve">Insert tables</w:t>
+      </w:r>
+    </w:p>
+    <w:p>
+      <w:pPr>
+        <w:pStyle w:val="SourceCode"/>
+      </w:pPr>
+      <w:r>
+        <w:rPr>
+          <w:rStyle w:val="NormalTok"/>
+        </w:rPr>
+        <w:t xml:space="preserve">knitr</w:t>
+      </w:r>
+      <w:r>
+        <w:rPr>
+          <w:rStyle w:val="SpecialCharTok"/>
+        </w:rPr>
+        <w:t xml:space="preserve">::</w:t>
+      </w:r>
+      <w:r>
+        <w:rPr>
+          <w:rStyle w:val="FunctionTok"/>
+        </w:rPr>
+        <w:t xml:space="preserve">kable</w:t>
+      </w:r>
+      <w:r>
+        <w:rPr>
+          <w:rStyle w:val="NormalTok"/>
+        </w:rPr>
+        <w:t xml:space="preserve">(</w:t>
+      </w:r>
+      <w:r>
+        <w:rPr>
+          <w:rStyle w:val="FunctionTok"/>
+        </w:rPr>
+        <w:t xml:space="preserve">head</w:t>
+      </w:r>
+      <w:r>
+        <w:rPr>
+          <w:rStyle w:val="NormalTok"/>
+        </w:rPr>
+        <w:t xml:space="preserve">(cars))</w:t>
+      </w:r>
+    </w:p>
+    <w:tbl>
+      <w:tblPr>
+        <w:tblStyle w:val="Table"/>
+        <w:tblW w:type="auto" w:w="0"/>
+        <w:tblLook w:firstRow="1" w:lastRow="0" w:firstColumn="0" w:lastColumn="0" w:noHBand="0" w:noVBand="0" w:val="0020"/>
+      </w:tblPr>
+      <w:tblGrid>
+        <w:gridCol w:w="3960"/>
+        <w:gridCol w:w="3960"/>
+      </w:tblGrid>
+      <w:tr>
+        <w:trPr>
+          <w:tblHeader w:val="true"/>
+        </w:trPr>
+        <w:tc>
+          <w:tcPr/>
+          <w:p>
+            <w:pPr>
+              <w:pStyle w:val="Compact"/>
+              <w:jc w:val="right"/>
+            </w:pPr>
+            <w:r>
+              <w:t xml:space="preserve">speed</w:t>
+            </w:r>
+          </w:p>
+        </w:tc>
+        <w:tc>
+          <w:tcPr/>
+          <w:p>
+            <w:pPr>
+              <w:pStyle w:val="Compact"/>
+              <w:jc w:val="right"/>
+            </w:pPr>
+            <w:r>
+              <w:t xml:space="preserve">dist</w:t>
+            </w:r>
+          </w:p>
+        </w:tc>
+      </w:tr>
+      <w:tr>
+        <w:tc>
+          <w:tcPr/>
+          <w:p>
+            <w:pPr>
+              <w:pStyle w:val="Compact"/>
+              <w:jc w:val="right"/>
+            </w:pPr>
+            <w:r>
+              <w:t xml:space="preserve">4</w:t>
+            </w:r>
+          </w:p>
+        </w:tc>
+        <w:tc>
+          <w:tcPr/>
+          <w:p>
+            <w:pPr>
+              <w:pStyle w:val="Compact"/>
+              <w:jc w:val="right"/>
+            </w:pPr>
+            <w:r>
+              <w:t xml:space="preserve">2</w:t>
+            </w:r>
+          </w:p>
+        </w:tc>
+      </w:tr>
+      <w:tr>
+        <w:tc>
+          <w:tcPr/>
+          <w:p>
+            <w:pPr>
+              <w:pStyle w:val="Compact"/>
+              <w:jc w:val="right"/>
+            </w:pPr>
+            <w:r>
+              <w:t xml:space="preserve">4</w:t>
+            </w:r>
+          </w:p>
+        </w:tc>
+        <w:tc>
+          <w:tcPr/>
+          <w:p>
+            <w:pPr>
+              <w:pStyle w:val="Compact"/>
+              <w:jc w:val="right"/>
+            </w:pPr>
+            <w:r>
+              <w:t xml:space="preserve">10</w:t>
+            </w:r>
+          </w:p>
+        </w:tc>
+      </w:tr>
+      <w:tr>
+        <w:tc>
+          <w:tcPr/>
+          <w:p>
+            <w:pPr>
+              <w:pStyle w:val="Compact"/>
+              <w:jc w:val="right"/>
+            </w:pPr>
+            <w:r>
+              <w:t xml:space="preserve">7</w:t>
+            </w:r>
+          </w:p>
+        </w:tc>
+        <w:tc>
+          <w:tcPr/>
+          <w:p>
+            <w:pPr>
+              <w:pStyle w:val="Compact"/>
+              <w:jc w:val="right"/>
+            </w:pPr>
+            <w:r>
+              <w:t xml:space="preserve">4</w:t>
+            </w:r>
+          </w:p>
+        </w:tc>
+      </w:tr>
+      <w:tr>
+        <w:tc>
+          <w:tcPr/>
+          <w:p>
+            <w:pPr>
+              <w:pStyle w:val="Compact"/>
+              <w:jc w:val="right"/>
+            </w:pPr>
+            <w:r>
+              <w:t xml:space="preserve">7</w:t>
+            </w:r>
+          </w:p>
+        </w:tc>
+        <w:tc>
+          <w:tcPr/>
+          <w:p>
+            <w:pPr>
+              <w:pStyle w:val="Compact"/>
+              <w:jc w:val="right"/>
+            </w:pPr>
+            <w:r>
+              <w:t xml:space="preserve">22</w:t>
+            </w:r>
+          </w:p>
+        </w:tc>
+      </w:tr>
+      <w:tr>
+        <w:tc>
+          <w:tcPr/>
+          <w:p>
+            <w:pPr>
+              <w:pStyle w:val="Compact"/>
+              <w:jc w:val="right"/>
+            </w:pPr>
+            <w:r>
+              <w:t xml:space="preserve">8</w:t>
+            </w:r>
+          </w:p>
+        </w:tc>
+        <w:tc>
+          <w:tcPr/>
+          <w:p>
+            <w:pPr>
+              <w:pStyle w:val="Compact"/>
+              <w:jc w:val="right"/>
+            </w:pPr>
+            <w:r>
+              <w:t xml:space="preserve">16</w:t>
+            </w:r>
+          </w:p>
+        </w:tc>
+      </w:tr>
+      <w:tr>
+        <w:tc>
+          <w:tcPr/>
+          <w:p>
+            <w:pPr>
+              <w:pStyle w:val="Compact"/>
+              <w:jc w:val="right"/>
+            </w:pPr>
+            <w:r>
+              <w:t xml:space="preserve">9</w:t>
+            </w:r>
+          </w:p>
+        </w:tc>
+        <w:tc>
+          <w:tcPr/>
+          <w:p>
+            <w:pPr>
+              <w:pStyle w:val="Compact"/>
+              <w:jc w:val="right"/>
+            </w:pPr>
+            <w:r>
+              <w:t xml:space="preserve">10</w:t>
+            </w:r>
+          </w:p>
+        </w:tc>
+      </w:tr>
+    </w:tbl>
+    <w:bookmarkEnd w:id="31"/>
+    <w:bookmarkEnd w:id="32"/>
     <w:sectPr/>
   </w:body>
 </w:document>

</xml_diff>

<commit_message>
added more objetcs to the rmd file, footnotes are cool :)
</commit_message>
<xml_diff>
--- a/Module2_rmd1.docx
+++ b/Module2_rmd1.docx
@@ -26,7 +26,7 @@
         <w:t xml:space="preserve">2022-10-13</w:t>
       </w:r>
     </w:p>
-    <w:bookmarkStart w:id="32" w:name="this-is-a-level-1-hearder"/>
+    <w:bookmarkStart w:id="43" w:name="this-is-a-level-1-hearder"/>
     <w:p>
       <w:pPr>
         <w:pStyle w:val="Heading1"/>
@@ -129,91 +129,173 @@
         <w:t xml:space="preserve">When you click the **Knit** button a document will be generated that includes both content as well as the output of any embedded R code chunks within the document. You can embed an R code chunk like this:</w:t>
       </w:r>
     </w:p>
-    <w:p>
-      <w:pPr>
-        <w:pStyle w:val="SourceCode"/>
-      </w:pPr>
-      <w:r>
-        <w:rPr>
-          <w:rStyle w:val="FunctionTok"/>
-        </w:rPr>
-        <w:t xml:space="preserve">summary</w:t>
-      </w:r>
-      <w:r>
-        <w:rPr>
-          <w:rStyle w:val="NormalTok"/>
-        </w:rPr>
-        <w:t xml:space="preserve">(cars)</w:t>
-      </w:r>
-    </w:p>
-    <w:p>
-      <w:pPr>
-        <w:pStyle w:val="SourceCode"/>
-      </w:pPr>
-      <w:r>
-        <w:rPr>
-          <w:rStyle w:val="VerbatimChar"/>
-        </w:rPr>
-        <w:t xml:space="preserve">##      speed           dist       </w:t>
-      </w:r>
-      <w:r>
-        <w:br/>
-      </w:r>
-      <w:r>
-        <w:rPr>
-          <w:rStyle w:val="VerbatimChar"/>
-        </w:rPr>
-        <w:t xml:space="preserve">##  Min.   : 4.0   Min.   :  2.00  </w:t>
-      </w:r>
-      <w:r>
-        <w:br/>
-      </w:r>
-      <w:r>
-        <w:rPr>
-          <w:rStyle w:val="VerbatimChar"/>
-        </w:rPr>
-        <w:t xml:space="preserve">##  1st Qu.:12.0   1st Qu.: 26.00  </w:t>
-      </w:r>
-      <w:r>
-        <w:br/>
-      </w:r>
-      <w:r>
-        <w:rPr>
-          <w:rStyle w:val="VerbatimChar"/>
-        </w:rPr>
-        <w:t xml:space="preserve">##  Median :15.0   Median : 36.00  </w:t>
-      </w:r>
-      <w:r>
-        <w:br/>
-      </w:r>
-      <w:r>
-        <w:rPr>
-          <w:rStyle w:val="VerbatimChar"/>
-        </w:rPr>
-        <w:t xml:space="preserve">##  Mean   :15.4   Mean   : 42.98  </w:t>
-      </w:r>
-      <w:r>
-        <w:br/>
-      </w:r>
-      <w:r>
-        <w:rPr>
-          <w:rStyle w:val="VerbatimChar"/>
-        </w:rPr>
-        <w:t xml:space="preserve">##  3rd Qu.:19.0   3rd Qu.: 56.00  </w:t>
-      </w:r>
-      <w:r>
-        <w:br/>
-      </w:r>
-      <w:r>
-        <w:rPr>
-          <w:rStyle w:val="VerbatimChar"/>
-        </w:rPr>
-        <w:t xml:space="preserve">##  Max.   :25.0   Max.   :120.00</w:t>
-      </w:r>
-    </w:p>
     <w:bookmarkEnd w:id="22"/>
     <w:bookmarkEnd w:id="23"/>
-    <w:bookmarkStart w:id="30" w:name="including-plots"/>
+    <w:bookmarkStart w:id="24" w:name="making-some-list"/>
+    <w:p>
+      <w:pPr>
+        <w:pStyle w:val="Heading2"/>
+      </w:pPr>
+      <w:r>
+        <w:t xml:space="preserve">Making some list</w:t>
+      </w:r>
+    </w:p>
+    <w:p>
+      <w:pPr>
+        <w:numPr>
+          <w:ilvl w:val="0"/>
+          <w:numId w:val="1001"/>
+        </w:numPr>
+        <w:pStyle w:val="Compact"/>
+      </w:pPr>
+      <w:r>
+        <w:t xml:space="preserve">Olá</w:t>
+      </w:r>
+    </w:p>
+    <w:p>
+      <w:pPr>
+        <w:numPr>
+          <w:ilvl w:val="1"/>
+          <w:numId w:val="1002"/>
+        </w:numPr>
+        <w:pStyle w:val="Compact"/>
+      </w:pPr>
+      <w:r>
+        <w:t xml:space="preserve">oi</w:t>
+      </w:r>
+    </w:p>
+    <w:p>
+      <w:pPr>
+        <w:numPr>
+          <w:ilvl w:val="0"/>
+          <w:numId w:val="1003"/>
+        </w:numPr>
+        <w:pStyle w:val="Compact"/>
+      </w:pPr>
+      <w:r>
+        <w:t xml:space="preserve">Olá</w:t>
+      </w:r>
+    </w:p>
+    <w:p>
+      <w:pPr>
+        <w:numPr>
+          <w:ilvl w:val="1"/>
+          <w:numId w:val="1004"/>
+        </w:numPr>
+        <w:pStyle w:val="Compact"/>
+      </w:pPr>
+      <w:r>
+        <w:t xml:space="preserve">Oi</w:t>
+      </w:r>
+    </w:p>
+    <w:bookmarkEnd w:id="24"/>
+    <w:bookmarkStart w:id="25" w:name="here-is-an-exemple-of-block-quotes"/>
+    <w:p>
+      <w:pPr>
+        <w:pStyle w:val="Heading2"/>
+      </w:pPr>
+      <w:r>
+        <w:t xml:space="preserve">Here is an exemple of block quotes</w:t>
+      </w:r>
+    </w:p>
+    <w:p>
+      <w:pPr>
+        <w:pStyle w:val="BlockText"/>
+      </w:pPr>
+      <w:r>
+        <w:t xml:space="preserve">The earth is a very small stage in a vast cosmic arena</w:t>
+      </w:r>
+      <w:r>
+        <w:t xml:space="preserve"> </w:t>
+      </w:r>
+      <w:r>
+        <w:t xml:space="preserve">Think of the river of blood splied by those generals so they could become the momentery master of a fraction of a dot</w:t>
+      </w:r>
+    </w:p>
+    <w:p>
+      <w:pPr>
+        <w:pStyle w:val="SourceCode"/>
+      </w:pPr>
+      <w:r>
+        <w:rPr>
+          <w:rStyle w:val="FunctionTok"/>
+        </w:rPr>
+        <w:t xml:space="preserve">summary</w:t>
+      </w:r>
+      <w:r>
+        <w:rPr>
+          <w:rStyle w:val="NormalTok"/>
+        </w:rPr>
+        <w:t xml:space="preserve">(cars)</w:t>
+      </w:r>
+    </w:p>
+    <w:p>
+      <w:pPr>
+        <w:pStyle w:val="SourceCode"/>
+      </w:pPr>
+      <w:r>
+        <w:rPr>
+          <w:rStyle w:val="VerbatimChar"/>
+        </w:rPr>
+        <w:t xml:space="preserve">##      speed           dist       </w:t>
+      </w:r>
+      <w:r>
+        <w:br/>
+      </w:r>
+      <w:r>
+        <w:rPr>
+          <w:rStyle w:val="VerbatimChar"/>
+        </w:rPr>
+        <w:t xml:space="preserve">##  Min.   : 4.0   Min.   :  2.00  </w:t>
+      </w:r>
+      <w:r>
+        <w:br/>
+      </w:r>
+      <w:r>
+        <w:rPr>
+          <w:rStyle w:val="VerbatimChar"/>
+        </w:rPr>
+        <w:t xml:space="preserve">##  1st Qu.:12.0   1st Qu.: 26.00  </w:t>
+      </w:r>
+      <w:r>
+        <w:br/>
+      </w:r>
+      <w:r>
+        <w:rPr>
+          <w:rStyle w:val="VerbatimChar"/>
+        </w:rPr>
+        <w:t xml:space="preserve">##  Median :15.0   Median : 36.00  </w:t>
+      </w:r>
+      <w:r>
+        <w:br/>
+      </w:r>
+      <w:r>
+        <w:rPr>
+          <w:rStyle w:val="VerbatimChar"/>
+        </w:rPr>
+        <w:t xml:space="preserve">##  Mean   :15.4   Mean   : 42.98  </w:t>
+      </w:r>
+      <w:r>
+        <w:br/>
+      </w:r>
+      <w:r>
+        <w:rPr>
+          <w:rStyle w:val="VerbatimChar"/>
+        </w:rPr>
+        <w:t xml:space="preserve">##  3rd Qu.:19.0   3rd Qu.: 56.00  </w:t>
+      </w:r>
+      <w:r>
+        <w:br/>
+      </w:r>
+      <w:r>
+        <w:rPr>
+          <w:rStyle w:val="VerbatimChar"/>
+        </w:rPr>
+        <w:t xml:space="preserve">##  Max.   :25.0   Max.   :120.00</w:t>
+      </w:r>
+    </w:p>
+    <w:bookmarkEnd w:id="25"/>
+    <w:bookmarkStart w:id="32" w:name="including-plots"/>
     <w:p>
       <w:pPr>
         <w:pStyle w:val="Heading2"/>
@@ -239,18 +321,18 @@
           <wp:inline>
             <wp:extent cx="4620126" cy="3696101"/>
             <wp:effectExtent b="0" l="0" r="0" t="0"/>
-            <wp:docPr descr="" title="" id="25" name="Picture"/>
+            <wp:docPr descr="" title="" id="27" name="Picture"/>
             <a:graphic>
               <a:graphicData uri="http://schemas.openxmlformats.org/drawingml/2006/picture">
                 <pic:pic>
                   <pic:nvPicPr>
-                    <pic:cNvPr descr="Module2_rmd1_files/figure-docx/pressure-1.png" id="26" name="Picture"/>
+                    <pic:cNvPr descr="Module2_rmd1_files/figure-docx/pressure-1.png" id="28" name="Picture"/>
                     <pic:cNvPicPr>
                       <a:picLocks noChangeArrowheads="1" noChangeAspect="1"/>
                     </pic:cNvPicPr>
                   </pic:nvPicPr>
                   <pic:blipFill>
-                    <a:blip r:embed="rId24"/>
+                    <a:blip r:embed="rId26"/>
                     <a:stretch>
                       <a:fillRect/>
                     </a:stretch>
@@ -286,18 +368,18 @@
           <wp:inline>
             <wp:extent cx="3696101" cy="3696101"/>
             <wp:effectExtent b="0" l="0" r="0" t="0"/>
-            <wp:docPr descr="" title="" id="28" name="Picture"/>
+            <wp:docPr descr="" title="" id="30" name="Picture"/>
             <a:graphic>
               <a:graphicData uri="http://schemas.openxmlformats.org/drawingml/2006/picture">
                 <pic:pic>
                   <pic:nvPicPr>
-                    <pic:cNvPr descr="Module2_rmd1_files/figure-docx/pressure2-1.png" id="29" name="Picture"/>
+                    <pic:cNvPr descr="Module2_rmd1_files/figure-docx/pressure2-1.png" id="31" name="Picture"/>
                     <pic:cNvPicPr>
                       <a:picLocks noChangeArrowheads="1" noChangeAspect="1"/>
                     </pic:cNvPicPr>
                   </pic:nvPicPr>
                   <pic:blipFill>
-                    <a:blip r:embed="rId27"/>
+                    <a:blip r:embed="rId29"/>
                     <a:stretch>
                       <a:fillRect/>
                     </a:stretch>
@@ -347,8 +429,8 @@
         <w:t xml:space="preserve">parameter was added to the code chunk to prevent printing of the R code that generated the plot.</w:t>
       </w:r>
     </w:p>
-    <w:bookmarkEnd w:id="30"/>
-    <w:bookmarkStart w:id="31" w:name="insert-tables"/>
+    <w:bookmarkEnd w:id="32"/>
+    <w:bookmarkStart w:id="33" w:name="insert-tables"/>
     <w:p>
       <w:pPr>
         <w:pStyle w:val="Heading2"/>
@@ -395,7 +477,48 @@
         <w:rPr>
           <w:rStyle w:val="NormalTok"/>
         </w:rPr>
-        <w:t xml:space="preserve">(cars))</w:t>
+        <w:t xml:space="preserve">(cars),</w:t>
+      </w:r>
+      <w:r>
+        <w:br/>
+      </w:r>
+      <w:r>
+        <w:rPr>
+          <w:rStyle w:val="NormalTok"/>
+        </w:rPr>
+        <w:t xml:space="preserve">             </w:t>
+      </w:r>
+      <w:r>
+        <w:rPr>
+          <w:rStyle w:val="AttributeTok"/>
+        </w:rPr>
+        <w:t xml:space="preserve">caption =</w:t>
+      </w:r>
+      <w:r>
+        <w:rPr>
+          <w:rStyle w:val="NormalTok"/>
+        </w:rPr>
+        <w:t xml:space="preserve"> </w:t>
+      </w:r>
+      <w:r>
+        <w:rPr>
+          <w:rStyle w:val="StringTok"/>
+        </w:rPr>
+        <w:t xml:space="preserve">"Top six rows of Cars Dataset"</w:t>
+      </w:r>
+      <w:r>
+        <w:rPr>
+          <w:rStyle w:val="NormalTok"/>
+        </w:rPr>
+        <w:t xml:space="preserve">)</w:t>
+      </w:r>
+    </w:p>
+    <w:p>
+      <w:pPr>
+        <w:pStyle w:val="TableCaption"/>
+      </w:pPr>
+      <w:r>
+        <w:t xml:space="preserve">Top six rows of Cars Dataset</w:t>
       </w:r>
     </w:p>
     <w:tbl>
@@ -403,6 +526,7 @@
         <w:tblStyle w:val="Table"/>
         <w:tblW w:type="auto" w:w="0"/>
         <w:tblLook w:firstRow="1" w:lastRow="0" w:firstColumn="0" w:lastColumn="0" w:noHBand="0" w:noVBand="0" w:val="0020"/>
+        <w:tblCaption w:val="Top six rows of Cars Dataset"/>
       </w:tblPr>
       <w:tblGrid>
         <w:gridCol w:w="3960"/>
@@ -594,8 +718,193 @@
         </w:tc>
       </w:tr>
     </w:tbl>
-    <w:bookmarkEnd w:id="31"/>
-    <w:bookmarkEnd w:id="32"/>
+    <w:bookmarkEnd w:id="33"/>
+    <w:bookmarkStart w:id="34" w:name="insert-a-equation"/>
+    <w:p>
+      <w:pPr>
+        <w:pStyle w:val="Heading2"/>
+      </w:pPr>
+      <w:r>
+        <w:t xml:space="preserve">Insert a equation</w:t>
+      </w:r>
+    </w:p>
+    <w:p>
+      <w:pPr>
+        <w:pStyle w:val="FirstParagraph"/>
+      </w:pPr>
+      <m:oMathPara>
+        <m:oMathParaPr>
+          <m:jc m:val="center"/>
+        </m:oMathParaPr>
+        <m:oMath>
+          <m:r>
+            <m:t>Y</m:t>
+          </m:r>
+          <m:r>
+            <m:rPr>
+              <m:sty m:val="p"/>
+            </m:rPr>
+            <m:t>=</m:t>
+          </m:r>
+          <m:sSub>
+            <m:e>
+              <m:r>
+                <m:t>β</m:t>
+              </m:r>
+            </m:e>
+            <m:sub>
+              <m:r>
+                <m:t>0</m:t>
+              </m:r>
+            </m:sub>
+          </m:sSub>
+          <m:r>
+            <m:rPr>
+              <m:sty m:val="p"/>
+            </m:rPr>
+            <m:t>+</m:t>
+          </m:r>
+          <m:sSub>
+            <m:e>
+              <m:r>
+                <m:t>β</m:t>
+              </m:r>
+            </m:e>
+            <m:sub>
+              <m:r>
+                <m:t>1</m:t>
+              </m:r>
+            </m:sub>
+          </m:sSub>
+          <m:r>
+            <m:t>x</m:t>
+          </m:r>
+        </m:oMath>
+      </m:oMathPara>
+    </w:p>
+    <w:bookmarkEnd w:id="34"/>
+    <w:bookmarkStart w:id="38" w:name="insert-images"/>
+    <w:p>
+      <w:pPr>
+        <w:pStyle w:val="Heading2"/>
+      </w:pPr>
+      <w:r>
+        <w:t xml:space="preserve">Insert Images</w:t>
+      </w:r>
+    </w:p>
+    <w:p>
+      <w:pPr>
+        <w:pStyle w:val="CaptionedFigure"/>
+      </w:pPr>
+      <w:r>
+        <w:drawing>
+          <wp:inline>
+            <wp:extent cx="1776138" cy="1733051"/>
+            <wp:effectExtent b="0" l="0" r="0" t="0"/>
+            <wp:docPr descr="Sunstar" title="" id="36" name="Picture"/>
+            <a:graphic>
+              <a:graphicData uri="http://schemas.openxmlformats.org/drawingml/2006/picture">
+                <pic:pic>
+                  <pic:nvPicPr>
+                    <pic:cNvPr descr="sunstar.png" id="37" name="Picture"/>
+                    <pic:cNvPicPr>
+                      <a:picLocks noChangeArrowheads="1" noChangeAspect="1"/>
+                    </pic:cNvPicPr>
+                  </pic:nvPicPr>
+                  <pic:blipFill>
+                    <a:blip r:embed="rId35"/>
+                    <a:stretch>
+                      <a:fillRect/>
+                    </a:stretch>
+                  </pic:blipFill>
+                  <pic:spPr bwMode="auto">
+                    <a:xfrm>
+                      <a:off x="0" y="0"/>
+                      <a:ext cx="1776138" cy="1733051"/>
+                    </a:xfrm>
+                    <a:prstGeom prst="rect">
+                      <a:avLst/>
+                    </a:prstGeom>
+                    <a:noFill/>
+                    <a:ln w="9525">
+                      <a:noFill/>
+                      <a:headEnd/>
+                      <a:tailEnd/>
+                    </a:ln>
+                  </pic:spPr>
+                </pic:pic>
+              </a:graphicData>
+            </a:graphic>
+          </wp:inline>
+        </w:drawing>
+      </w:r>
+    </w:p>
+    <w:p>
+      <w:pPr>
+        <w:pStyle w:val="ImageCaption"/>
+      </w:pPr>
+      <w:r>
+        <w:t xml:space="preserve">Sunstar</w:t>
+      </w:r>
+    </w:p>
+    <w:bookmarkEnd w:id="38"/>
+    <w:bookmarkStart w:id="42" w:name="insert-notes-with-footnotes"/>
+    <w:p>
+      <w:pPr>
+        <w:pStyle w:val="Heading2"/>
+      </w:pPr>
+      <w:r>
+        <w:t xml:space="preserve">Insert notes with footnotes</w:t>
+      </w:r>
+    </w:p>
+    <w:p>
+      <w:pPr>
+        <w:pStyle w:val="FirstParagraph"/>
+      </w:pPr>
+      <w:r>
+        <w:t xml:space="preserve">Here is footnote reference</w:t>
+      </w:r>
+      <w:r>
+        <w:t xml:space="preserve"> </w:t>
+      </w:r>
+      <w:r>
+        <w:rPr>
+          <w:rStyle w:val="FootnoteReference"/>
+        </w:rPr>
+        <w:footnoteReference w:id="39"/>
+      </w:r>
+      <w:r>
+        <w:t xml:space="preserve"> </w:t>
+      </w:r>
+      <w:r>
+        <w:t xml:space="preserve">and another</w:t>
+      </w:r>
+      <w:r>
+        <w:t xml:space="preserve"> </w:t>
+      </w:r>
+      <w:r>
+        <w:rPr>
+          <w:rStyle w:val="FootnoteReference"/>
+        </w:rPr>
+        <w:footnoteReference w:id="40"/>
+      </w:r>
+    </w:p>
+    <w:p>
+      <w:pPr>
+        <w:pStyle w:val="BodyText"/>
+      </w:pPr>
+      <w:r>
+        <w:t xml:space="preserve">Here is an inline footnote</w:t>
+      </w:r>
+      <w:r>
+        <w:rPr>
+          <w:rStyle w:val="FootnoteReference"/>
+        </w:rPr>
+        <w:footnoteReference w:id="41"/>
+      </w:r>
+    </w:p>
+    <w:bookmarkEnd w:id="42"/>
+    <w:bookmarkEnd w:id="43"/>
     <w:sectPr/>
   </w:body>
 </w:document>
@@ -621,6 +930,63 @@
       </w:r>
     </w:p>
   </w:footnote>
+  <w:footnote w:id="39">
+    <w:p>
+      <w:pPr>
+        <w:pStyle w:val="FootnoteText"/>
+      </w:pPr>
+      <w:r>
+        <w:rPr>
+          <w:rStyle w:val="FootnoteReference"/>
+        </w:rPr>
+        <w:footnoteRef/>
+      </w:r>
+      <w:r>
+        <w:t xml:space="preserve"> </w:t>
+      </w:r>
+      <w:r>
+        <w:t xml:space="preserve">Here is the footnote</w:t>
+      </w:r>
+    </w:p>
+  </w:footnote>
+  <w:footnote w:id="40">
+    <w:p>
+      <w:pPr>
+        <w:pStyle w:val="FootnoteText"/>
+      </w:pPr>
+      <w:r>
+        <w:rPr>
+          <w:rStyle w:val="FootnoteReference"/>
+        </w:rPr>
+        <w:footnoteRef/>
+      </w:r>
+      <w:r>
+        <w:t xml:space="preserve"> </w:t>
+      </w:r>
+      <w:r>
+        <w:t xml:space="preserve">Here is one with multiple blocks.</w:t>
+      </w:r>
+    </w:p>
+  </w:footnote>
+  <w:footnote w:id="41">
+    <w:p>
+      <w:pPr>
+        <w:pStyle w:val="FootnoteText"/>
+      </w:pPr>
+      <w:r>
+        <w:rPr>
+          <w:rStyle w:val="FootnoteReference"/>
+        </w:rPr>
+        <w:footnoteRef/>
+      </w:r>
+      <w:r>
+        <w:t xml:space="preserve"> </w:t>
+      </w:r>
+      <w:r>
+        <w:t xml:space="preserve">Inline notes are much easier because you don’t have to pick an identifier and move down to type the note</w:t>
+      </w:r>
+    </w:p>
+  </w:footnote>
 </w:footnotes>
 </file>
 
@@ -702,8 +1068,320 @@
       </w:pPr>
     </w:lvl>
   </w:abstractNum>
+  <w:abstractNum w:abstractNumId="991">
+    <w:nsid w:val="A991"/>
+    <w:multiLevelType w:val="multilevel"/>
+    <w:lvl w:ilvl="0">
+      <w:numFmt w:val="bullet"/>
+      <w:lvlText w:val="•"/>
+      <w:lvlJc w:val="left"/>
+      <w:pPr>
+        <w:ind w:left="720" w:hanging="480"/>
+      </w:pPr>
+    </w:lvl>
+    <w:lvl w:ilvl="1">
+      <w:numFmt w:val="bullet"/>
+      <w:lvlText w:val="–"/>
+      <w:lvlJc w:val="left"/>
+      <w:pPr>
+        <w:ind w:left="1440" w:hanging="480"/>
+      </w:pPr>
+    </w:lvl>
+    <w:lvl w:ilvl="2">
+      <w:numFmt w:val="bullet"/>
+      <w:lvlText w:val="•"/>
+      <w:lvlJc w:val="left"/>
+      <w:pPr>
+        <w:ind w:left="2160" w:hanging="480"/>
+      </w:pPr>
+    </w:lvl>
+    <w:lvl w:ilvl="3">
+      <w:numFmt w:val="bullet"/>
+      <w:lvlText w:val="–"/>
+      <w:lvlJc w:val="left"/>
+      <w:pPr>
+        <w:ind w:left="2880" w:hanging="480"/>
+      </w:pPr>
+    </w:lvl>
+    <w:lvl w:ilvl="4">
+      <w:numFmt w:val="bullet"/>
+      <w:lvlText w:val="•"/>
+      <w:lvlJc w:val="left"/>
+      <w:pPr>
+        <w:ind w:left="3600" w:hanging="480"/>
+      </w:pPr>
+    </w:lvl>
+    <w:lvl w:ilvl="5">
+      <w:numFmt w:val="bullet"/>
+      <w:lvlText w:val="–"/>
+      <w:lvlJc w:val="left"/>
+      <w:pPr>
+        <w:ind w:left="4320" w:hanging="480"/>
+      </w:pPr>
+    </w:lvl>
+    <w:lvl w:ilvl="6">
+      <w:numFmt w:val="bullet"/>
+      <w:lvlText w:val="•"/>
+      <w:lvlJc w:val="left"/>
+      <w:pPr>
+        <w:ind w:left="5040" w:hanging="480"/>
+      </w:pPr>
+    </w:lvl>
+    <w:lvl w:ilvl="7">
+      <w:numFmt w:val="bullet"/>
+      <w:lvlText w:val="–"/>
+      <w:lvlJc w:val="left"/>
+      <w:pPr>
+        <w:ind w:left="5760" w:hanging="480"/>
+      </w:pPr>
+    </w:lvl>
+    <w:lvl w:ilvl="8">
+      <w:numFmt w:val="bullet"/>
+      <w:lvlText w:val="•"/>
+      <w:lvlJc w:val="left"/>
+      <w:pPr>
+        <w:ind w:left="6480" w:hanging="480"/>
+      </w:pPr>
+    </w:lvl>
+  </w:abstractNum>
+  <w:abstractNum w:abstractNumId="99411">
+    <w:nsid w:val="A99411"/>
+    <w:multiLevelType w:val="multilevel"/>
+    <w:lvl w:ilvl="0">
+      <w:start w:val="1"/>
+      <w:numFmt w:val="decimal"/>
+      <w:lvlText w:val="%1."/>
+      <w:lvlJc w:val="left"/>
+      <w:pPr>
+        <w:ind w:left="720" w:hanging="480"/>
+      </w:pPr>
+    </w:lvl>
+    <w:lvl w:ilvl="1">
+      <w:start w:val="1"/>
+      <w:numFmt w:val="decimal"/>
+      <w:lvlText w:val="%2."/>
+      <w:lvlJc w:val="left"/>
+      <w:pPr>
+        <w:ind w:left="1440" w:hanging="480"/>
+      </w:pPr>
+    </w:lvl>
+    <w:lvl w:ilvl="2">
+      <w:start w:val="1"/>
+      <w:numFmt w:val="decimal"/>
+      <w:lvlText w:val="%3."/>
+      <w:lvlJc w:val="left"/>
+      <w:pPr>
+        <w:ind w:left="2160" w:hanging="480"/>
+      </w:pPr>
+    </w:lvl>
+    <w:lvl w:ilvl="3">
+      <w:start w:val="1"/>
+      <w:numFmt w:val="decimal"/>
+      <w:lvlText w:val="%4."/>
+      <w:lvlJc w:val="left"/>
+      <w:pPr>
+        <w:ind w:left="2880" w:hanging="480"/>
+      </w:pPr>
+    </w:lvl>
+    <w:lvl w:ilvl="4">
+      <w:start w:val="1"/>
+      <w:numFmt w:val="decimal"/>
+      <w:lvlText w:val="%5."/>
+      <w:lvlJc w:val="left"/>
+      <w:pPr>
+        <w:ind w:left="3600" w:hanging="480"/>
+      </w:pPr>
+    </w:lvl>
+    <w:lvl w:ilvl="5">
+      <w:start w:val="1"/>
+      <w:numFmt w:val="decimal"/>
+      <w:lvlText w:val="%6."/>
+      <w:lvlJc w:val="left"/>
+      <w:pPr>
+        <w:ind w:left="4320" w:hanging="480"/>
+      </w:pPr>
+    </w:lvl>
+    <w:lvl w:ilvl="6">
+      <w:start w:val="1"/>
+      <w:numFmt w:val="decimal"/>
+      <w:lvlText w:val="%7."/>
+      <w:lvlJc w:val="left"/>
+      <w:pPr>
+        <w:ind w:left="5040" w:hanging="480"/>
+      </w:pPr>
+    </w:lvl>
+    <w:lvl w:ilvl="7">
+      <w:start w:val="1"/>
+      <w:numFmt w:val="decimal"/>
+      <w:lvlText w:val="%8."/>
+      <w:lvlJc w:val="left"/>
+      <w:pPr>
+        <w:ind w:left="5760" w:hanging="480"/>
+      </w:pPr>
+    </w:lvl>
+    <w:lvl w:ilvl="8">
+      <w:start w:val="1"/>
+      <w:numFmt w:val="decimal"/>
+      <w:lvlText w:val="%9."/>
+      <w:lvlJc w:val="left"/>
+      <w:pPr>
+        <w:ind w:left="6480" w:hanging="480"/>
+      </w:pPr>
+    </w:lvl>
+  </w:abstractNum>
+  <w:abstractNum w:abstractNumId="99511">
+    <w:nsid w:val="A99511"/>
+    <w:multiLevelType w:val="multilevel"/>
+    <w:lvl w:ilvl="0">
+      <w:start w:val="1"/>
+      <w:numFmt w:val="lowerRoman"/>
+      <w:lvlText w:val="%1."/>
+      <w:lvlJc w:val="left"/>
+      <w:pPr>
+        <w:ind w:left="720" w:hanging="480"/>
+      </w:pPr>
+    </w:lvl>
+    <w:lvl w:ilvl="1">
+      <w:start w:val="1"/>
+      <w:numFmt w:val="lowerRoman"/>
+      <w:lvlText w:val="%2."/>
+      <w:lvlJc w:val="left"/>
+      <w:pPr>
+        <w:ind w:left="1440" w:hanging="480"/>
+      </w:pPr>
+    </w:lvl>
+    <w:lvl w:ilvl="2">
+      <w:start w:val="1"/>
+      <w:numFmt w:val="lowerRoman"/>
+      <w:lvlText w:val="%3."/>
+      <w:lvlJc w:val="left"/>
+      <w:pPr>
+        <w:ind w:left="2160" w:hanging="480"/>
+      </w:pPr>
+    </w:lvl>
+    <w:lvl w:ilvl="3">
+      <w:start w:val="1"/>
+      <w:numFmt w:val="lowerRoman"/>
+      <w:lvlText w:val="%4."/>
+      <w:lvlJc w:val="left"/>
+      <w:pPr>
+        <w:ind w:left="2880" w:hanging="480"/>
+      </w:pPr>
+    </w:lvl>
+    <w:lvl w:ilvl="4">
+      <w:start w:val="1"/>
+      <w:numFmt w:val="lowerRoman"/>
+      <w:lvlText w:val="%5."/>
+      <w:lvlJc w:val="left"/>
+      <w:pPr>
+        <w:ind w:left="3600" w:hanging="480"/>
+      </w:pPr>
+    </w:lvl>
+    <w:lvl w:ilvl="5">
+      <w:start w:val="1"/>
+      <w:numFmt w:val="lowerRoman"/>
+      <w:lvlText w:val="%6."/>
+      <w:lvlJc w:val="left"/>
+      <w:pPr>
+        <w:ind w:left="4320" w:hanging="480"/>
+      </w:pPr>
+    </w:lvl>
+    <w:lvl w:ilvl="6">
+      <w:start w:val="1"/>
+      <w:numFmt w:val="lowerRoman"/>
+      <w:lvlText w:val="%7."/>
+      <w:lvlJc w:val="left"/>
+      <w:pPr>
+        <w:ind w:left="5040" w:hanging="480"/>
+      </w:pPr>
+    </w:lvl>
+    <w:lvl w:ilvl="7">
+      <w:start w:val="1"/>
+      <w:numFmt w:val="lowerRoman"/>
+      <w:lvlText w:val="%8."/>
+      <w:lvlJc w:val="left"/>
+      <w:pPr>
+        <w:ind w:left="5760" w:hanging="480"/>
+      </w:pPr>
+    </w:lvl>
+    <w:lvl w:ilvl="8">
+      <w:start w:val="1"/>
+      <w:numFmt w:val="lowerRoman"/>
+      <w:lvlText w:val="%9."/>
+      <w:lvlJc w:val="left"/>
+      <w:pPr>
+        <w:ind w:left="6480" w:hanging="480"/>
+      </w:pPr>
+    </w:lvl>
+  </w:abstractNum>
   <w:num w:numId="1000">
     <w:abstractNumId w:val="990"/>
+  </w:num>
+  <w:num w:numId="1001">
+    <w:abstractNumId w:val="991"/>
+  </w:num>
+  <w:num w:numId="1002">
+    <w:abstractNumId w:val="991"/>
+  </w:num>
+  <w:num w:numId="1003">
+    <w:abstractNumId w:val="99411"/>
+    <w:lvlOverride w:ilvl="0">
+      <w:startOverride w:val="1"/>
+    </w:lvlOverride>
+    <w:lvlOverride w:ilvl="1">
+      <w:startOverride w:val="1"/>
+    </w:lvlOverride>
+    <w:lvlOverride w:ilvl="2">
+      <w:startOverride w:val="1"/>
+    </w:lvlOverride>
+    <w:lvlOverride w:ilvl="3">
+      <w:startOverride w:val="1"/>
+    </w:lvlOverride>
+    <w:lvlOverride w:ilvl="4">
+      <w:startOverride w:val="1"/>
+    </w:lvlOverride>
+    <w:lvlOverride w:ilvl="5">
+      <w:startOverride w:val="1"/>
+    </w:lvlOverride>
+    <w:lvlOverride w:ilvl="6">
+      <w:startOverride w:val="1"/>
+    </w:lvlOverride>
+    <w:lvlOverride w:ilvl="7">
+      <w:startOverride w:val="1"/>
+    </w:lvlOverride>
+    <w:lvlOverride w:ilvl="8">
+      <w:startOverride w:val="1"/>
+    </w:lvlOverride>
+  </w:num>
+  <w:num w:numId="1004">
+    <w:abstractNumId w:val="99511"/>
+    <w:lvlOverride w:ilvl="0">
+      <w:startOverride w:val="1"/>
+    </w:lvlOverride>
+    <w:lvlOverride w:ilvl="1">
+      <w:startOverride w:val="1"/>
+    </w:lvlOverride>
+    <w:lvlOverride w:ilvl="2">
+      <w:startOverride w:val="1"/>
+    </w:lvlOverride>
+    <w:lvlOverride w:ilvl="3">
+      <w:startOverride w:val="1"/>
+    </w:lvlOverride>
+    <w:lvlOverride w:ilvl="4">
+      <w:startOverride w:val="1"/>
+    </w:lvlOverride>
+    <w:lvlOverride w:ilvl="5">
+      <w:startOverride w:val="1"/>
+    </w:lvlOverride>
+    <w:lvlOverride w:ilvl="6">
+      <w:startOverride w:val="1"/>
+    </w:lvlOverride>
+    <w:lvlOverride w:ilvl="7">
+      <w:startOverride w:val="1"/>
+    </w:lvlOverride>
+    <w:lvlOverride w:ilvl="8">
+      <w:startOverride w:val="1"/>
+    </w:lvlOverride>
   </w:num>
 </w:numbering>
 </file>

</xml_diff>